<commit_message>
documentation and informe doc update
</commit_message>
<xml_diff>
--- a/doc/informe-template.docx
+++ b/doc/informe-template.docx
@@ -1228,7 +1228,15 @@
     </w:p>
     <w:p>
       <w:r>
-        <w:t>Para programar estos sistemas se debe implementar lenguajes de ensamblador del propio microprocesador incorporado o a través de compiladores específicos que emplean lenguajes como C o C++, VHDL, Verilog u otros orientados a objetos como JAVA.</w:t>
+        <w:t xml:space="preserve">Para programar estos sistemas se debe implementar lenguajes de ensamblador del propio microprocesador incorporado o a través de compiladores específicos que emplean lenguajes como C o C++, VHDL, </w:t>
+      </w:r>
+      <w:proofErr w:type="spellStart"/>
+      <w:r>
+        <w:t>Verilog</w:t>
+      </w:r>
+      <w:proofErr w:type="spellEnd"/>
+      <w:r>
+        <w:t xml:space="preserve"> u otros orientados a objetos como JAVA.</w:t>
       </w:r>
     </w:p>
     <w:p>
@@ -1286,7 +1294,21 @@
         <w:rPr>
           <w:rFonts w:eastAsiaTheme="minorEastAsia"/>
         </w:rPr>
-        <w:t xml:space="preserve">, CAN,USB, WI-FI,GSM, </w:t>
+        <w:t xml:space="preserve">, </w:t>
+      </w:r>
+      <w:proofErr w:type="gramStart"/>
+      <w:r>
+        <w:rPr>
+          <w:rFonts w:eastAsiaTheme="minorEastAsia"/>
+        </w:rPr>
+        <w:t>CAN,USB</w:t>
+      </w:r>
+      <w:proofErr w:type="gramEnd"/>
+      <w:r>
+        <w:rPr>
+          <w:rFonts w:eastAsiaTheme="minorEastAsia"/>
+        </w:rPr>
+        <w:t xml:space="preserve">, WI-FI,GSM, </w:t>
       </w:r>
       <w:r>
         <w:t>pulsadores y diodos leds.</w:t>
@@ -1306,7 +1328,103 @@
           <w:b/>
           <w:i/>
         </w:rPr>
-        <w:t>son Green Hills Software, IBM, Intel, Microsoft, Advantech, Microchip, Mitsubishi, STMicroelectronics, Express Logic, LG CNS, Mentor Graphics y National Instruments, NXP, ARM</w:t>
+        <w:t xml:space="preserve">son Green </w:t>
+      </w:r>
+      <w:proofErr w:type="spellStart"/>
+      <w:r>
+        <w:rPr>
+          <w:b/>
+          <w:i/>
+        </w:rPr>
+        <w:t>Hills</w:t>
+      </w:r>
+      <w:proofErr w:type="spellEnd"/>
+      <w:r>
+        <w:rPr>
+          <w:b/>
+          <w:i/>
+        </w:rPr>
+        <w:t xml:space="preserve"> Software, IBM, Intel, Microsoft, </w:t>
+      </w:r>
+      <w:proofErr w:type="spellStart"/>
+      <w:r>
+        <w:rPr>
+          <w:b/>
+          <w:i/>
+        </w:rPr>
+        <w:t>Advantech</w:t>
+      </w:r>
+      <w:proofErr w:type="spellEnd"/>
+      <w:r>
+        <w:rPr>
+          <w:b/>
+          <w:i/>
+        </w:rPr>
+        <w:t xml:space="preserve">, Microchip, Mitsubishi, </w:t>
+      </w:r>
+      <w:proofErr w:type="spellStart"/>
+      <w:r>
+        <w:rPr>
+          <w:b/>
+          <w:i/>
+        </w:rPr>
+        <w:t>STMicroelectronics</w:t>
+      </w:r>
+      <w:proofErr w:type="spellEnd"/>
+      <w:r>
+        <w:rPr>
+          <w:b/>
+          <w:i/>
+        </w:rPr>
+        <w:t xml:space="preserve">, Express </w:t>
+      </w:r>
+      <w:proofErr w:type="spellStart"/>
+      <w:r>
+        <w:rPr>
+          <w:b/>
+          <w:i/>
+        </w:rPr>
+        <w:t>Logic</w:t>
+      </w:r>
+      <w:proofErr w:type="spellEnd"/>
+      <w:r>
+        <w:rPr>
+          <w:b/>
+          <w:i/>
+        </w:rPr>
+        <w:t xml:space="preserve">, LG CNS, Mentor </w:t>
+      </w:r>
+      <w:proofErr w:type="spellStart"/>
+      <w:r>
+        <w:rPr>
+          <w:b/>
+          <w:i/>
+        </w:rPr>
+        <w:t>Graphics</w:t>
+      </w:r>
+      <w:proofErr w:type="spellEnd"/>
+      <w:r>
+        <w:rPr>
+          <w:b/>
+          <w:i/>
+        </w:rPr>
+        <w:t xml:space="preserve"> y </w:t>
+      </w:r>
+      <w:proofErr w:type="spellStart"/>
+      <w:r>
+        <w:rPr>
+          <w:b/>
+          <w:i/>
+        </w:rPr>
+        <w:t>National</w:t>
+      </w:r>
+      <w:proofErr w:type="spellEnd"/>
+      <w:r>
+        <w:rPr>
+          <w:b/>
+          <w:i/>
+        </w:rPr>
+        <w:t xml:space="preserve"> Instruments, NXP, ARM</w:t>
       </w:r>
       <w:r>
         <w:t>.</w:t>
@@ -1397,8 +1515,16 @@
         <w:rPr>
           <w:b/>
         </w:rPr>
-        <w:t xml:space="preserve"> Electrocomponentes</w:t>
-      </w:r>
+        <w:t xml:space="preserve"> </w:t>
+      </w:r>
+      <w:proofErr w:type="spellStart"/>
+      <w:r>
+        <w:rPr>
+          <w:b/>
+        </w:rPr>
+        <w:t>Electrocomponentes</w:t>
+      </w:r>
+      <w:proofErr w:type="spellEnd"/>
       <w:r>
         <w:t xml:space="preserve">, </w:t>
       </w:r>
@@ -1406,8 +1532,16 @@
         <w:rPr>
           <w:b/>
         </w:rPr>
-        <w:t>Nabla Energia</w:t>
-      </w:r>
+        <w:t xml:space="preserve">Nabla </w:t>
+      </w:r>
+      <w:proofErr w:type="spellStart"/>
+      <w:r>
+        <w:rPr>
+          <w:b/>
+        </w:rPr>
+        <w:t>Energia</w:t>
+      </w:r>
+      <w:proofErr w:type="spellEnd"/>
       <w:r>
         <w:t>,</w:t>
       </w:r>
@@ -1415,8 +1549,16 @@
         <w:rPr>
           <w:b/>
         </w:rPr>
-        <w:t xml:space="preserve"> Asembli</w:t>
-      </w:r>
+        <w:t xml:space="preserve"> </w:t>
+      </w:r>
+      <w:proofErr w:type="spellStart"/>
+      <w:r>
+        <w:rPr>
+          <w:b/>
+        </w:rPr>
+        <w:t>Asembli</w:t>
+      </w:r>
+      <w:proofErr w:type="spellEnd"/>
       <w:r>
         <w:t>, entre otros.</w:t>
       </w:r>
@@ -1543,6 +1685,123 @@
     <w:p/>
     <w:p>
       <w:pPr>
+        <w:pStyle w:val="Ttulo1"/>
+      </w:pPr>
+      <w:r>
+        <w:t xml:space="preserve">DISEÑO </w:t>
+      </w:r>
+      <w:r>
+        <w:t>SISTEMA DE TELEMTRÍA</w:t>
+      </w:r>
+    </w:p>
+    <w:p>
+      <w:pPr>
+        <w:pStyle w:val="Sinespaciado"/>
+      </w:pPr>
+      <w:proofErr w:type="spellStart"/>
+      <w:r>
+        <w:t>Approach</w:t>
+      </w:r>
+      <w:proofErr w:type="spellEnd"/>
+      <w:r>
+        <w:t xml:space="preserve"> 1 con </w:t>
+      </w:r>
+      <w:proofErr w:type="spellStart"/>
+      <w:r>
+        <w:t>dma</w:t>
+      </w:r>
+      <w:proofErr w:type="spellEnd"/>
+      <w:r>
+        <w:t xml:space="preserve">, </w:t>
+      </w:r>
+      <w:proofErr w:type="spellStart"/>
+      <w:r>
+        <w:t>approach</w:t>
+      </w:r>
+      <w:proofErr w:type="spellEnd"/>
+      <w:r>
+        <w:t xml:space="preserve"> 2 sin </w:t>
+      </w:r>
+      <w:proofErr w:type="spellStart"/>
+      <w:r>
+        <w:t>dma</w:t>
+      </w:r>
+      <w:proofErr w:type="spellEnd"/>
+      <w:r>
+        <w:t xml:space="preserve">, </w:t>
+      </w:r>
+      <w:proofErr w:type="spellStart"/>
+      <w:r>
+        <w:t>utilizacion</w:t>
+      </w:r>
+      <w:proofErr w:type="spellEnd"/>
+      <w:r>
+        <w:t xml:space="preserve"> de pue</w:t>
+      </w:r>
+      <w:r>
+        <w:t>rto serie con bits sin necesidad de decodificación extra con algoritmo de detección</w:t>
+      </w:r>
+    </w:p>
+    <w:p>
+      <w:pPr>
+        <w:pStyle w:val="Sinespaciado"/>
+      </w:pPr>
+    </w:p>
+    <w:p>
+      <w:pPr>
+        <w:pStyle w:val="Sinespaciado"/>
+      </w:pPr>
+      <w:r>
+        <w:t xml:space="preserve">Utilización de </w:t>
+      </w:r>
+      <w:proofErr w:type="spellStart"/>
+      <w:r>
+        <w:t>stack</w:t>
+      </w:r>
+      <w:proofErr w:type="spellEnd"/>
+      <w:r>
+        <w:t xml:space="preserve"> </w:t>
+      </w:r>
+      <w:proofErr w:type="spellStart"/>
+      <w:r>
+        <w:t>tick</w:t>
+      </w:r>
+      <w:proofErr w:type="spellEnd"/>
+      <w:r>
+        <w:t xml:space="preserve"> con base de datos de series temporales</w:t>
+      </w:r>
+    </w:p>
+    <w:p>
+      <w:pPr>
+        <w:pStyle w:val="Sinespaciado"/>
+      </w:pPr>
+      <w:proofErr w:type="spellStart"/>
+      <w:r>
+        <w:t>Utilizacion</w:t>
+      </w:r>
+      <w:proofErr w:type="spellEnd"/>
+      <w:r>
+        <w:t xml:space="preserve"> de </w:t>
+      </w:r>
+      <w:proofErr w:type="spellStart"/>
+      <w:r>
+        <w:t>gpio</w:t>
+      </w:r>
+      <w:proofErr w:type="spellEnd"/>
+      <w:r>
+        <w:t xml:space="preserve"> </w:t>
+      </w:r>
+      <w:proofErr w:type="spellStart"/>
+      <w:r>
+        <w:t>port</w:t>
+      </w:r>
+      <w:proofErr w:type="spellEnd"/>
+      <w:r>
+        <w:t xml:space="preserve"> para led</w:t>
+      </w:r>
+    </w:p>
+    <w:p>
+      <w:pPr>
         <w:pStyle w:val="Standard"/>
         <w:jc w:val="both"/>
         <w:rPr>
@@ -1557,73 +1816,11 @@
       <w:pPr>
         <w:pStyle w:val="Ttulo1"/>
       </w:pPr>
-      <w:r>
-        <w:t xml:space="preserve">DISEÑO </w:t>
-      </w:r>
-      <w:r>
-        <w:t>SISTEMA DE TELEMTRÍA</w:t>
-      </w:r>
-    </w:p>
-    <w:p>
-      <w:pPr>
-        <w:pStyle w:val="Sinespaciado"/>
-      </w:pPr>
-      <w:r>
-        <w:t>Approach 1 con dma, approach 2 sin dma, utilizacion de pue</w:t>
-      </w:r>
-      <w:r>
-        <w:t>rto serie con bits sin necesidad de decodificación extra con algoritmo de detección</w:t>
-      </w:r>
-    </w:p>
-    <w:p>
-      <w:pPr>
-        <w:pStyle w:val="Sinespaciado"/>
-      </w:pPr>
-    </w:p>
-    <w:p>
-      <w:pPr>
-        <w:pStyle w:val="Sinespaciado"/>
-      </w:pPr>
-      <w:r>
-        <w:t>Utilización de stack tick con base de datos de series temporales</w:t>
-      </w:r>
-    </w:p>
-    <w:p>
-      <w:pPr>
-        <w:pStyle w:val="Sinespaciado"/>
-      </w:pPr>
-    </w:p>
-    <w:p>
-      <w:pPr>
-        <w:pStyle w:val="Sinespaciado"/>
-      </w:pPr>
-      <w:r>
-        <w:t>Utilizacion de gpio port para led</w:t>
-      </w:r>
-      <w:bookmarkStart w:id="1" w:name="_GoBack"/>
+      <w:bookmarkStart w:id="1" w:name="_Toc507284369"/>
+      <w:r>
+        <w:t>DESARROLLO</w:t>
+      </w:r>
       <w:bookmarkEnd w:id="1"/>
-    </w:p>
-    <w:p>
-      <w:pPr>
-        <w:pStyle w:val="Standard"/>
-        <w:jc w:val="both"/>
-        <w:rPr>
-          <w:rFonts w:ascii="Times New Roman" w:hAnsi="Times New Roman" w:cs="Times New Roman"/>
-          <w:b/>
-          <w:sz w:val="28"/>
-          <w:szCs w:val="24"/>
-        </w:rPr>
-      </w:pPr>
-    </w:p>
-    <w:p>
-      <w:pPr>
-        <w:pStyle w:val="Ttulo1"/>
-      </w:pPr>
-      <w:bookmarkStart w:id="2" w:name="_Toc507284369"/>
-      <w:r>
-        <w:t>DESARROLLO</w:t>
-      </w:r>
-      <w:bookmarkEnd w:id="2"/>
     </w:p>
     <w:p>
       <w:pPr>
@@ -1700,35 +1897,22 @@
     </w:p>
     <w:p>
       <w:pPr>
-        <w:pStyle w:val="Standard"/>
-        <w:jc w:val="both"/>
-        <w:rPr>
-          <w:rFonts w:ascii="Times New Roman" w:hAnsi="Times New Roman" w:cs="Times New Roman"/>
-          <w:b/>
-          <w:sz w:val="28"/>
-          <w:szCs w:val="24"/>
-        </w:rPr>
-      </w:pPr>
-    </w:p>
-    <w:p>
-      <w:pPr>
         <w:pStyle w:val="Ttulo1"/>
       </w:pPr>
-      <w:bookmarkStart w:id="3" w:name="_Toc507284371"/>
+      <w:bookmarkStart w:id="2" w:name="_Toc507284371"/>
       <w:r>
         <w:t>BIBLIOGRAFÍA</w:t>
       </w:r>
-      <w:bookmarkEnd w:id="3"/>
+      <w:bookmarkEnd w:id="2"/>
     </w:p>
     <w:p/>
     <w:p>
       <w:pPr>
-        <w:pStyle w:val="Prrafodelista"/>
+        <w:pStyle w:val="Sinespaciado"/>
         <w:numPr>
           <w:ilvl w:val="0"/>
-          <w:numId w:val="5"/>
+          <w:numId w:val="22"/>
         </w:numPr>
-        <w:spacing w:after="240"/>
       </w:pPr>
       <w:hyperlink r:id="rId9" w:history="1">
         <w:r>
@@ -1738,69 +1922,134 @@
     </w:p>
     <w:p>
       <w:pPr>
-        <w:pStyle w:val="Prrafodelista"/>
+        <w:pStyle w:val="Sinespaciado"/>
         <w:numPr>
           <w:ilvl w:val="0"/>
-          <w:numId w:val="5"/>
+          <w:numId w:val="22"/>
+        </w:numPr>
+      </w:pPr>
+      <w:r>
+        <w:t>ARM Cortex-M4 Processor Technical Reference Manual rev:rp01</w:t>
+      </w:r>
+    </w:p>
+    <w:p>
+      <w:pPr>
+        <w:pStyle w:val="Sinespaciado"/>
+        <w:numPr>
+          <w:ilvl w:val="0"/>
+          <w:numId w:val="22"/>
+        </w:numPr>
+      </w:pPr>
+      <w:r>
+        <w:t xml:space="preserve">Datasheet ARM Cortex </w:t>
+      </w:r>
+      <w:r>
+        <w:t>NXP CIAA UM 10503</w:t>
+      </w:r>
+    </w:p>
+    <w:p>
+      <w:pPr>
+        <w:pStyle w:val="Sinespaciado"/>
+        <w:numPr>
+          <w:ilvl w:val="0"/>
+          <w:numId w:val="22"/>
+        </w:numPr>
+      </w:pPr>
+      <w:r>
+        <w:t>Universal Asynchronous Receiver-Transmitter –Wikipedia</w:t>
+      </w:r>
+    </w:p>
+    <w:p>
+      <w:pPr>
+        <w:pStyle w:val="Sinespaciado"/>
+        <w:numPr>
+          <w:ilvl w:val="0"/>
+          <w:numId w:val="22"/>
+        </w:numPr>
+      </w:pPr>
+      <w:r>
+        <w:t>Technical Data MQ-135 Gas Sensor Datasheet</w:t>
+      </w:r>
+    </w:p>
+    <w:p>
+      <w:pPr>
+        <w:pStyle w:val="Sinespaciado"/>
+        <w:numPr>
+          <w:ilvl w:val="0"/>
+          <w:numId w:val="22"/>
+        </w:numPr>
+      </w:pPr>
+      <w:r>
+        <w:t xml:space="preserve">KY-013 </w:t>
+      </w:r>
+      <w:proofErr w:type="spellStart"/>
+      <w:r>
+        <w:t>Temperature</w:t>
+      </w:r>
+      <w:proofErr w:type="spellEnd"/>
+      <w:r>
+        <w:t xml:space="preserve"> - Sensor module </w:t>
+      </w:r>
+      <w:proofErr w:type="spellStart"/>
+      <w:r>
+        <w:t>Datasheet</w:t>
+      </w:r>
+      <w:proofErr w:type="spellEnd"/>
+    </w:p>
+    <w:p>
+      <w:pPr>
+        <w:pStyle w:val="Sinespaciado"/>
+        <w:numPr>
+          <w:ilvl w:val="0"/>
+          <w:numId w:val="22"/>
+        </w:numPr>
+      </w:pPr>
+      <w:r>
+        <w:t>Cálculo</w:t>
+      </w:r>
+      <w:r>
+        <w:t xml:space="preserve"> de coeficientes de </w:t>
+      </w:r>
+      <w:proofErr w:type="spellStart"/>
+      <w:r>
+        <w:t>Steinhart</w:t>
+      </w:r>
+      <w:proofErr w:type="spellEnd"/>
+      <w:r>
+        <w:t>-Hart:</w:t>
+      </w:r>
+      <w:r>
+        <w:t xml:space="preserve"> </w:t>
+      </w:r>
+      <w:r>
+        <w:t xml:space="preserve">    </w:t>
+      </w:r>
+      <w:bookmarkStart w:id="3" w:name="_GoBack"/>
+      <w:r>
+        <w:fldChar w:fldCharType="begin"/>
+      </w:r>
+      <w:r>
+        <w:instrText xml:space="preserve"> HYPERLINK "https://www.thinksrs.com/downloads/programs/therm%20calc/ntccalibrator/ntccalculator.html" </w:instrText>
+      </w:r>
+      <w:r>
+        <w:fldChar w:fldCharType="separate"/>
+      </w:r>
+      <w:r>
+        <w:t>https://www.thinksrs.com/downloads/programs/therm%20calc/ntccalibrator/ntccalculator.html</w:t>
+      </w:r>
+      <w:r>
+        <w:fldChar w:fldCharType="end"/>
+      </w:r>
+      <w:bookmarkEnd w:id="3"/>
+    </w:p>
+    <w:p>
+      <w:pPr>
+        <w:pStyle w:val="Sinespaciado"/>
+        <w:numPr>
+          <w:ilvl w:val="0"/>
+          <w:numId w:val="22"/>
         </w:numPr>
         <w:spacing w:after="240"/>
-        <w:jc w:val="left"/>
-        <w:rPr>
-          <w:lang w:val="en-US"/>
-        </w:rPr>
-      </w:pPr>
-      <w:r>
-        <w:rPr>
-          <w:lang w:val="en-US"/>
-        </w:rPr>
-        <w:t xml:space="preserve">ARM Cortex-M4 Processor Technical Reference Manual </w:t>
-      </w:r>
-      <w:r>
-        <w:rPr>
-          <w:lang w:val="en-US"/>
-        </w:rPr>
-        <w:t>rev:</w:t>
-      </w:r>
-      <w:r>
-        <w:rPr>
-          <w:lang w:val="en-US"/>
-        </w:rPr>
-        <w:t>rp01</w:t>
-      </w:r>
-    </w:p>
-    <w:p>
-      <w:pPr>
-        <w:pStyle w:val="Prrafodelista"/>
-        <w:numPr>
-          <w:ilvl w:val="0"/>
-          <w:numId w:val="5"/>
-        </w:numPr>
-        <w:spacing w:after="240"/>
-        <w:jc w:val="left"/>
-        <w:rPr>
-          <w:lang w:val="en-US"/>
-        </w:rPr>
-      </w:pPr>
-      <w:r>
-        <w:rPr>
-          <w:lang w:val="en-US"/>
-        </w:rPr>
-        <w:t xml:space="preserve">Datasheet ARM Cortex </w:t>
-      </w:r>
-      <w:r>
-        <w:rPr>
-          <w:lang w:val="en-US"/>
-        </w:rPr>
-        <w:t>NXP CIAA UM 10503</w:t>
-      </w:r>
-    </w:p>
-    <w:p>
-      <w:pPr>
-        <w:spacing w:after="240"/>
-        <w:jc w:val="left"/>
-        <w:rPr>
-          <w:lang w:val="en-US"/>
-        </w:rPr>
         <w:sectPr>
           <w:headerReference w:type="default" r:id="rId10"/>
           <w:footerReference w:type="default" r:id="rId11"/>
@@ -1812,6 +2061,22 @@
           <w:docGrid w:linePitch="299"/>
         </w:sectPr>
       </w:pPr>
+      <w:proofErr w:type="spellStart"/>
+      <w:r>
+        <w:t>sAPI</w:t>
+      </w:r>
+      <w:proofErr w:type="spellEnd"/>
+      <w:r>
+        <w:t xml:space="preserve"> para EDU CIAA NXP: </w:t>
+      </w:r>
+      <w:hyperlink r:id="rId12" w:history="1">
+        <w:r>
+          <w:rPr>
+            <w:rStyle w:val="Hipervnculo"/>
+          </w:rPr>
+          <w:t>https://github.com/epernia/sapi</w:t>
+        </w:r>
+      </w:hyperlink>
     </w:p>
     <w:p>
       <w:pPr>
@@ -1822,7 +2087,6 @@
           <w:rFonts w:ascii="Times New Roman" w:hAnsi="Times New Roman" w:cs="Times New Roman"/>
           <w:i w:val="0"/>
           <w:color w:val="auto"/>
-          <w:lang w:val="en-US"/>
         </w:rPr>
       </w:pPr>
     </w:p>
@@ -1951,7 +2215,7 @@
         <w:lang w:val="en-US"/>
       </w:rPr>
       <w:drawing>
-        <wp:anchor distT="0" distB="0" distL="114300" distR="114300" simplePos="0" relativeHeight="251665408" behindDoc="0" locked="0" layoutInCell="1" allowOverlap="1" wp14:anchorId="15FDE85C" wp14:editId="48C7DB4D">
+        <wp:anchor distT="0" distB="0" distL="114300" distR="114300" simplePos="0" relativeHeight="251659264" behindDoc="0" locked="0" layoutInCell="1" allowOverlap="1" wp14:anchorId="15FDE85C" wp14:editId="48C7DB4D">
           <wp:simplePos x="0" y="0"/>
           <wp:positionH relativeFrom="column">
             <wp:posOffset>0</wp:posOffset>
@@ -1962,7 +2226,7 @@
           <wp:extent cx="1542415" cy="718820"/>
           <wp:effectExtent l="0" t="0" r="635" b="5080"/>
           <wp:wrapSquare wrapText="bothSides"/>
-          <wp:docPr id="23" name="Imagen 23"/>
+          <wp:docPr id="2" name="Imagen 2"/>
           <wp:cNvGraphicFramePr>
             <a:graphicFrameLocks xmlns:a="http://schemas.openxmlformats.org/drawingml/2006/main" noChangeAspect="1"/>
           </wp:cNvGraphicFramePr>
@@ -6330,6 +6594,18 @@
       <w:shd w:val="clear" w:color="auto" w:fill="E6E6E6"/>
     </w:rPr>
   </w:style>
+  <w:style w:type="character" w:styleId="Mencinsinresolver">
+    <w:name w:val="Unresolved Mention"/>
+    <w:basedOn w:val="Fuentedeprrafopredeter"/>
+    <w:uiPriority w:val="99"/>
+    <w:semiHidden/>
+    <w:unhideWhenUsed/>
+    <w:rsid w:val="006D7142"/>
+    <w:rPr>
+      <w:color w:val="605E5C"/>
+      <w:shd w:val="clear" w:color="auto" w:fill="E1DFDD"/>
+    </w:rPr>
+  </w:style>
 </w:styles>
 </file>
 
@@ -6623,7 +6899,7 @@
 </file>
 
 <file path=customXml/itemProps1.xml><?xml version="1.0" encoding="utf-8"?>
-<ds:datastoreItem xmlns:ds="http://schemas.openxmlformats.org/officeDocument/2006/customXml" ds:itemID="{75A076AB-419C-41F0-8FE1-9D7EC61C9B74}">
+<ds:datastoreItem xmlns:ds="http://schemas.openxmlformats.org/officeDocument/2006/customXml" ds:itemID="{7BF0D180-6B20-42CC-8150-A3FCAFD51368}">
   <ds:schemaRefs>
     <ds:schemaRef ds:uri="http://schemas.openxmlformats.org/officeDocument/2006/bibliography"/>
   </ds:schemaRefs>

</xml_diff>